<commit_message>
Implementación métodos palabras repetidas
Se crearon métodos para mostrar cuando las palabras se encuentren repetidas en un texto. Además se creo un método para comprobar si una frase está repetida en el documento.
</commit_message>
<xml_diff>
--- a/Prueba.docx
+++ b/Prueba.docx
@@ -4,20 +4,16 @@
   <w:body>
     <w:p>
       <w:r>
-        <w:t>Hola soy</w:t>
+        <w:t>Hola mi nombre es Micaelo</w:t>
       </w:r>
-    </w:p>
-    <w:p>
       <w:r>
-        <w:t>Yo</w:t>
-      </w:r>
-    </w:p>
-    <w:p>
-      <w:r>
-        <w:t>Daniel</w:t>
+        <w:t xml:space="preserve"> </w:t>
       </w:r>
       <w:bookmarkStart w:id="0" w:name="_GoBack"/>
       <w:bookmarkEnd w:id="0"/>
+      <w:r>
+        <w:t>, en este documento estaré realizando unas cuantas pruebas para corroborar el funcionamiento de este proyecto . Pondré una palabra repetida , así como documento .</w:t>
+      </w:r>
     </w:p>
     <w:sectPr>
       <w:pgSz w:w="12240" w:h="15840"/>

</xml_diff>

<commit_message>
Modificaciones en la búsqueda de palabras
</commit_message>
<xml_diff>
--- a/Prueba.docx
+++ b/Prueba.docx
@@ -3,18 +3,44 @@
 <w:document xmlns:wpc="http://schemas.microsoft.com/office/word/2010/wordprocessingCanvas" xmlns:cx="http://schemas.microsoft.com/office/drawing/2014/chartex" xmlns:mc="http://schemas.openxmlformats.org/markup-compatibility/2006" xmlns:o="urn:schemas-microsoft-com:office:office" xmlns:r="http://schemas.openxmlformats.org/officeDocument/2006/relationships" xmlns:m="http://schemas.openxmlformats.org/officeDocument/2006/math" xmlns:v="urn:schemas-microsoft-com:vml" xmlns:wp14="http://schemas.microsoft.com/office/word/2010/wordprocessingDrawing" xmlns:wp="http://schemas.openxmlformats.org/drawingml/2006/wordprocessingDrawing" xmlns:w10="urn:schemas-microsoft-com:office:word" xmlns:w="http://schemas.openxmlformats.org/wordprocessingml/2006/main" xmlns:w14="http://schemas.microsoft.com/office/word/2010/wordml" xmlns:w15="http://schemas.microsoft.com/office/word/2012/wordml" xmlns:w16se="http://schemas.microsoft.com/office/word/2015/wordml/symex" xmlns:wpg="http://schemas.microsoft.com/office/word/2010/wordprocessingGroup" xmlns:wpi="http://schemas.microsoft.com/office/word/2010/wordprocessingInk" xmlns:wne="http://schemas.microsoft.com/office/word/2006/wordml" xmlns:wps="http://schemas.microsoft.com/office/word/2010/wordprocessingShape" mc:Ignorable="w14 w15 w16se wp14">
   <w:body>
     <w:p>
-      <w:r>
-        <w:t>Hola mi nombre es Micaelo</w:t>
-      </w:r>
-      <w:r>
-        <w:t xml:space="preserve"> </w:t>
+      <w:pPr>
+        <w:spacing w:after="0"/>
+      </w:pPr>
+      <w:r>
+        <w:t xml:space="preserve">Hola mi nombre es </w:t>
+      </w:r>
+      <w:proofErr w:type="spellStart"/>
+      <w:r>
+        <w:t>Micaelo</w:t>
+      </w:r>
+      <w:proofErr w:type="spellEnd"/>
+      <w:r>
+        <w:t>, en este documento</w:t>
+      </w:r>
+      <w:r>
+        <w:t>,</w:t>
       </w:r>
       <w:bookmarkStart w:id="0" w:name="_GoBack"/>
       <w:bookmarkEnd w:id="0"/>
       <w:r>
-        <w:t>, en este documento estaré realizando unas cuantas pruebas para corroborar el funcionamiento de este proyecto . Pondré una palabra repetida , así como documento .</w:t>
+        <w:t xml:space="preserve"> estaré realizando unas cuantas pruebas para corroborar el </w:t>
+      </w:r>
+      <w:r>
+        <w:t>funcionamiento de este proyecto</w:t>
+      </w:r>
+      <w:r>
+        <w:t>. Pondré una pala</w:t>
+      </w:r>
+      <w:r>
+        <w:t>bra repetida así como documento</w:t>
+      </w:r>
+      <w:r>
+        <w:t>.</w:t>
       </w:r>
     </w:p>
+    <w:p/>
+    <w:p/>
+    <w:p/>
     <w:sectPr>
       <w:pgSz w:w="12240" w:h="15840"/>
       <w:pgMar w:top="1417" w:right="1701" w:bottom="1417" w:left="1701" w:header="708" w:footer="708" w:gutter="0"/>
@@ -25,65 +51,15 @@
 </w:document>
 </file>
 
-<file path=word/endnotes.xml><?xml version="1.0" encoding="utf-8"?>
-<w:endnotes xmlns:wpc="http://schemas.microsoft.com/office/word/2010/wordprocessingCanvas" xmlns:cx="http://schemas.microsoft.com/office/drawing/2014/chartex" xmlns:mc="http://schemas.openxmlformats.org/markup-compatibility/2006" xmlns:o="urn:schemas-microsoft-com:office:office" xmlns:r="http://schemas.openxmlformats.org/officeDocument/2006/relationships" xmlns:m="http://schemas.openxmlformats.org/officeDocument/2006/math" xmlns:v="urn:schemas-microsoft-com:vml" xmlns:wp14="http://schemas.microsoft.com/office/word/2010/wordprocessingDrawing" xmlns:wp="http://schemas.openxmlformats.org/drawingml/2006/wordprocessingDrawing" xmlns:w10="urn:schemas-microsoft-com:office:word" xmlns:w="http://schemas.openxmlformats.org/wordprocessingml/2006/main" xmlns:w14="http://schemas.microsoft.com/office/word/2010/wordml" xmlns:w15="http://schemas.microsoft.com/office/word/2012/wordml" xmlns:w16se="http://schemas.microsoft.com/office/word/2015/wordml/symex" xmlns:wpg="http://schemas.microsoft.com/office/word/2010/wordprocessingGroup" xmlns:wpi="http://schemas.microsoft.com/office/word/2010/wordprocessingInk" xmlns:wne="http://schemas.microsoft.com/office/word/2006/wordml" xmlns:wps="http://schemas.microsoft.com/office/word/2010/wordprocessingShape" mc:Ignorable="w14 w15 w16se wp14">
-  <w:endnote w:type="separator" w:id="-1">
-    <w:p>
-      <w:pPr>
-        <w:spacing w:after="0" w:line="240" w:lineRule="auto"/>
-      </w:pPr>
-      <w:r>
-        <w:separator/>
-      </w:r>
-    </w:p>
-  </w:endnote>
-  <w:endnote w:type="continuationSeparator" w:id="0">
-    <w:p>
-      <w:pPr>
-        <w:spacing w:after="0" w:line="240" w:lineRule="auto"/>
-      </w:pPr>
-      <w:r>
-        <w:continuationSeparator/>
-      </w:r>
-    </w:p>
-  </w:endnote>
-</w:endnotes>
-</file>
-
-<file path=word/footnotes.xml><?xml version="1.0" encoding="utf-8"?>
-<w:footnotes xmlns:wpc="http://schemas.microsoft.com/office/word/2010/wordprocessingCanvas" xmlns:cx="http://schemas.microsoft.com/office/drawing/2014/chartex" xmlns:mc="http://schemas.openxmlformats.org/markup-compatibility/2006" xmlns:o="urn:schemas-microsoft-com:office:office" xmlns:r="http://schemas.openxmlformats.org/officeDocument/2006/relationships" xmlns:m="http://schemas.openxmlformats.org/officeDocument/2006/math" xmlns:v="urn:schemas-microsoft-com:vml" xmlns:wp14="http://schemas.microsoft.com/office/word/2010/wordprocessingDrawing" xmlns:wp="http://schemas.openxmlformats.org/drawingml/2006/wordprocessingDrawing" xmlns:w10="urn:schemas-microsoft-com:office:word" xmlns:w="http://schemas.openxmlformats.org/wordprocessingml/2006/main" xmlns:w14="http://schemas.microsoft.com/office/word/2010/wordml" xmlns:w15="http://schemas.microsoft.com/office/word/2012/wordml" xmlns:w16se="http://schemas.microsoft.com/office/word/2015/wordml/symex" xmlns:wpg="http://schemas.microsoft.com/office/word/2010/wordprocessingGroup" xmlns:wpi="http://schemas.microsoft.com/office/word/2010/wordprocessingInk" xmlns:wne="http://schemas.microsoft.com/office/word/2006/wordml" xmlns:wps="http://schemas.microsoft.com/office/word/2010/wordprocessingShape" mc:Ignorable="w14 w15 w16se wp14">
-  <w:footnote w:type="separator" w:id="-1">
-    <w:p>
-      <w:pPr>
-        <w:spacing w:after="0" w:line="240" w:lineRule="auto"/>
-      </w:pPr>
-      <w:r>
-        <w:separator/>
-      </w:r>
-    </w:p>
-  </w:footnote>
-  <w:footnote w:type="continuationSeparator" w:id="0">
-    <w:p>
-      <w:pPr>
-        <w:spacing w:after="0" w:line="240" w:lineRule="auto"/>
-      </w:pPr>
-      <w:r>
-        <w:continuationSeparator/>
-      </w:r>
-    </w:p>
-  </w:footnote>
-</w:footnotes>
-</file>
-
 <file path=word/styles.xml><?xml version="1.0" encoding="utf-8"?>
 <w:styles xmlns:mc="http://schemas.openxmlformats.org/markup-compatibility/2006" xmlns:r="http://schemas.openxmlformats.org/officeDocument/2006/relationships" xmlns:w="http://schemas.openxmlformats.org/wordprocessingml/2006/main" xmlns:w14="http://schemas.microsoft.com/office/word/2010/wordml" xmlns:w15="http://schemas.microsoft.com/office/word/2012/wordml" xmlns:w16se="http://schemas.microsoft.com/office/word/2015/wordml/symex" mc:Ignorable="w14 w15 w16se">
   <w:docDefaults>
     <w:rPrDefault>
       <w:rPr>
-        <w:rFonts w:asciiTheme="minorHAnsi" w:eastAsiaTheme="minorHAnsi" w:hAnsiTheme="minorHAnsi" w:cstheme="minorBidi"/>
+        <w:rFonts w:asciiTheme="minorHAnsi" w:eastAsiaTheme="minorEastAsia" w:hAnsiTheme="minorHAnsi" w:cstheme="minorBidi"/>
         <w:sz w:val="22"/>
         <w:szCs w:val="22"/>
-        <w:lang w:val="es-CR" w:eastAsia="en-US" w:bidi="ar-SA"/>
+        <w:lang w:val="es-CR" w:eastAsia="es-CR" w:bidi="ar-SA"/>
       </w:rPr>
     </w:rPrDefault>
     <w:pPrDefault>
@@ -496,84 +472,6 @@
     <w:semiHidden/>
     <w:unhideWhenUsed/>
   </w:style>
-  <w:style w:type="paragraph" w:styleId="Encabezado">
-    <w:name w:val="header"/>
-    <w:basedOn w:val="Normal"/>
-    <w:link w:val="EncabezadoCar"/>
-    <w:uiPriority w:val="99"/>
-    <w:unhideWhenUsed/>
-    <w:rsid w:val="00F8561B"/>
-    <w:pPr>
-      <w:tabs>
-        <w:tab w:val="center" w:pos="4419"/>
-        <w:tab w:val="right" w:pos="8838"/>
-      </w:tabs>
-      <w:spacing w:after="0" w:line="240" w:lineRule="auto"/>
-    </w:pPr>
-  </w:style>
-  <w:style w:type="character" w:customStyle="1" w:styleId="EncabezadoCar">
-    <w:name w:val="Encabezado Car"/>
-    <w:basedOn w:val="Fuentedeprrafopredeter"/>
-    <w:link w:val="Encabezado"/>
-    <w:uiPriority w:val="99"/>
-    <w:rsid w:val="00F8561B"/>
-  </w:style>
-  <w:style w:type="paragraph" w:styleId="Piedepgina">
-    <w:name w:val="footer"/>
-    <w:basedOn w:val="Normal"/>
-    <w:link w:val="PiedepginaCar"/>
-    <w:uiPriority w:val="99"/>
-    <w:unhideWhenUsed/>
-    <w:rsid w:val="00F8561B"/>
-    <w:pPr>
-      <w:tabs>
-        <w:tab w:val="center" w:pos="4419"/>
-        <w:tab w:val="right" w:pos="8838"/>
-      </w:tabs>
-      <w:spacing w:after="0" w:line="240" w:lineRule="auto"/>
-    </w:pPr>
-  </w:style>
-  <w:style w:type="character" w:customStyle="1" w:styleId="PiedepginaCar">
-    <w:name w:val="Pie de página Car"/>
-    <w:basedOn w:val="Fuentedeprrafopredeter"/>
-    <w:link w:val="Piedepgina"/>
-    <w:uiPriority w:val="99"/>
-    <w:rsid w:val="00F8561B"/>
-  </w:style>
-  <w:style w:type="paragraph" w:styleId="Ttulo">
-    <w:name w:val="Title"/>
-    <w:basedOn w:val="Normal"/>
-    <w:next w:val="Normal"/>
-    <w:link w:val="TtuloCar"/>
-    <w:uiPriority w:val="10"/>
-    <w:qFormat/>
-    <w:rsid w:val="00F8561B"/>
-    <w:pPr>
-      <w:spacing w:after="0" w:line="240" w:lineRule="auto"/>
-      <w:contextualSpacing/>
-    </w:pPr>
-    <w:rPr>
-      <w:rFonts w:asciiTheme="majorHAnsi" w:eastAsiaTheme="majorEastAsia" w:hAnsiTheme="majorHAnsi" w:cstheme="majorBidi"/>
-      <w:spacing w:val="-10"/>
-      <w:kern w:val="28"/>
-      <w:sz w:val="56"/>
-      <w:szCs w:val="56"/>
-    </w:rPr>
-  </w:style>
-  <w:style w:type="character" w:customStyle="1" w:styleId="TtuloCar">
-    <w:name w:val="Título Car"/>
-    <w:basedOn w:val="Fuentedeprrafopredeter"/>
-    <w:link w:val="Ttulo"/>
-    <w:uiPriority w:val="10"/>
-    <w:rsid w:val="00F8561B"/>
-    <w:rPr>
-      <w:rFonts w:asciiTheme="majorHAnsi" w:eastAsiaTheme="majorEastAsia" w:hAnsiTheme="majorHAnsi" w:cstheme="majorBidi"/>
-      <w:spacing w:val="-10"/>
-      <w:kern w:val="28"/>
-      <w:sz w:val="56"/>
-      <w:szCs w:val="56"/>
-    </w:rPr>
-  </w:style>
 </w:styles>
 </file>
 

</xml_diff>

<commit_message>
Cambios en la búsqueda
Tuve que cambiar básicamente todo lo refetente a la búsqueda :(
</commit_message>
<xml_diff>
--- a/Prueba.docx
+++ b/Prueba.docx
@@ -20,22 +20,34 @@
       <w:r>
         <w:t>,</w:t>
       </w:r>
+      <w:r>
+        <w:t xml:space="preserve"> estaré realizando unas cuantas pruebas para corroborar el </w:t>
+      </w:r>
+      <w:r>
+        <w:t>funcionamiento de este proyecto</w:t>
+      </w:r>
+      <w:r>
+        <w:t>. Pondré una pala</w:t>
+      </w:r>
+      <w:r>
+        <w:t xml:space="preserve">bra </w:t>
+      </w:r>
+      <w:r>
+        <w:t>repetida,</w:t>
+      </w:r>
+      <w:r>
+        <w:t xml:space="preserve"> así como documento</w:t>
+      </w:r>
+      <w:r>
+        <w:t>.</w:t>
+      </w:r>
+      <w:r>
+        <w:t xml:space="preserve"> Hola mi nombre</w:t>
+      </w:r>
       <w:bookmarkStart w:id="0" w:name="_GoBack"/>
       <w:bookmarkEnd w:id="0"/>
       <w:r>
-        <w:t xml:space="preserve"> estaré realizando unas cuantas pruebas para corroborar el </w:t>
-      </w:r>
-      <w:r>
-        <w:t>funcionamiento de este proyecto</w:t>
-      </w:r>
-      <w:r>
-        <w:t>. Pondré una pala</w:t>
-      </w:r>
-      <w:r>
-        <w:t>bra repetida así como documento</w:t>
-      </w:r>
-      <w:r>
-        <w:t>.</w:t>
+        <w:t xml:space="preserve"> como te decía mi nombre es</w:t>
       </w:r>
     </w:p>
     <w:p/>

</xml_diff>